<commit_message>
feat(main):add files to lab 03
</commit_message>
<xml_diff>
--- a/labs/lab03/report/report.docx
+++ b/labs/lab03/report/report.docx
@@ -525,7 +525,7 @@
       </w:r>
     </w:p>
     <w:bookmarkEnd w:id="23"/>
-    <w:bookmarkStart w:id="36" w:name="выполнение-лабораторной-работы"/>
+    <w:bookmarkStart w:id="42" w:name="выполнение-лабораторной-работы"/>
     <w:p>
       <w:pPr>
         <w:pStyle w:val="Heading1"/>
@@ -763,7 +763,7 @@
       <w:r>
         <w:drawing>
           <wp:inline>
-            <wp:extent cx="3733800" cy="2562236"/>
+            <wp:extent cx="3733800" cy="2100262"/>
             <wp:effectExtent b="0" l="0" r="0" t="0"/>
             <wp:docPr descr="report.md" title="" id="34" name="Picture"/>
             <a:graphic>
@@ -784,7 +784,7 @@
                   <pic:spPr bwMode="auto">
                     <a:xfrm>
                       <a:off x="0" y="0"/>
-                      <a:ext cx="3733800" cy="2562236"/>
+                      <a:ext cx="3733800" cy="2100262"/>
                     </a:xfrm>
                     <a:prstGeom prst="rect">
                       <a:avLst/>
@@ -811,8 +811,138 @@
         <w:t xml:space="preserve">report.md</w:t>
       </w:r>
     </w:p>
-    <w:bookmarkEnd w:id="36"/>
-    <w:bookmarkStart w:id="37" w:name="выводы"/>
+    <w:p>
+      <w:pPr>
+        <w:pStyle w:val="Compact"/>
+        <w:numPr>
+          <w:ilvl w:val="0"/>
+          <w:numId w:val="1005"/>
+        </w:numPr>
+      </w:pPr>
+      <w:r>
+        <w:t xml:space="preserve">Заполнить и скомпилировать отчет (См Рис 5)</w:t>
+      </w:r>
+    </w:p>
+    <w:p>
+      <w:pPr>
+        <w:pStyle w:val="FirstParagraph"/>
+      </w:pPr>
+      <w:r>
+        <w:drawing>
+          <wp:inline>
+            <wp:extent cx="3733800" cy="769362"/>
+            <wp:effectExtent b="0" l="0" r="0" t="0"/>
+            <wp:docPr descr="" title="" id="37" name="Picture"/>
+            <a:graphic>
+              <a:graphicData uri="http://schemas.openxmlformats.org/drawingml/2006/picture">
+                <pic:pic>
+                  <pic:nvPicPr>
+                    <pic:cNvPr descr="image/photo5.png" id="38" name="Picture"/>
+                    <pic:cNvPicPr>
+                      <a:picLocks noChangeArrowheads="1" noChangeAspect="1"/>
+                    </pic:cNvPicPr>
+                  </pic:nvPicPr>
+                  <pic:blipFill>
+                    <a:blip r:embed="rId36"/>
+                    <a:stretch>
+                      <a:fillRect/>
+                    </a:stretch>
+                  </pic:blipFill>
+                  <pic:spPr bwMode="auto">
+                    <a:xfrm>
+                      <a:off x="0" y="0"/>
+                      <a:ext cx="3733800" cy="769362"/>
+                    </a:xfrm>
+                    <a:prstGeom prst="rect">
+                      <a:avLst/>
+                    </a:prstGeom>
+                    <a:noFill/>
+                    <a:ln w="9525">
+                      <a:noFill/>
+                      <a:headEnd/>
+                      <a:tailEnd/>
+                    </a:ln>
+                  </pic:spPr>
+                </pic:pic>
+              </a:graphicData>
+            </a:graphic>
+          </wp:inline>
+        </w:drawing>
+      </w:r>
+    </w:p>
+    <w:p>
+      <w:pPr>
+        <w:pStyle w:val="Compact"/>
+        <w:numPr>
+          <w:ilvl w:val="0"/>
+          <w:numId w:val="1006"/>
+        </w:numPr>
+      </w:pPr>
+      <w:r>
+        <w:t xml:space="preserve">Загрузить файлы на гитхаб (См Рис 6)</w:t>
+      </w:r>
+    </w:p>
+    <w:p>
+      <w:pPr>
+        <w:pStyle w:val="FirstParagraph"/>
+      </w:pPr>
+      <w:r>
+        <w:drawing>
+          <wp:inline>
+            <wp:extent cx="3733800" cy="2192444"/>
+            <wp:effectExtent b="0" l="0" r="0" t="0"/>
+            <wp:docPr descr="" title="" id="40" name="Picture"/>
+            <a:graphic>
+              <a:graphicData uri="http://schemas.openxmlformats.org/drawingml/2006/picture">
+                <pic:pic>
+                  <pic:nvPicPr>
+                    <pic:cNvPr descr="image/photo6.png" id="41" name="Picture"/>
+                    <pic:cNvPicPr>
+                      <a:picLocks noChangeArrowheads="1" noChangeAspect="1"/>
+                    </pic:cNvPicPr>
+                  </pic:nvPicPr>
+                  <pic:blipFill>
+                    <a:blip r:embed="rId39"/>
+                    <a:stretch>
+                      <a:fillRect/>
+                    </a:stretch>
+                  </pic:blipFill>
+                  <pic:spPr bwMode="auto">
+                    <a:xfrm>
+                      <a:off x="0" y="0"/>
+                      <a:ext cx="3733800" cy="2192444"/>
+                    </a:xfrm>
+                    <a:prstGeom prst="rect">
+                      <a:avLst/>
+                    </a:prstGeom>
+                    <a:noFill/>
+                    <a:ln w="9525">
+                      <a:noFill/>
+                      <a:headEnd/>
+                      <a:tailEnd/>
+                    </a:ln>
+                  </pic:spPr>
+                </pic:pic>
+              </a:graphicData>
+            </a:graphic>
+          </wp:inline>
+        </w:drawing>
+      </w:r>
+    </w:p>
+    <w:p>
+      <w:pPr>
+        <w:pStyle w:val="Compact"/>
+        <w:numPr>
+          <w:ilvl w:val="0"/>
+          <w:numId w:val="1007"/>
+        </w:numPr>
+      </w:pPr>
+      <w:r>
+        <w:t xml:space="preserve">Выполнить самостоятельную работу</w:t>
+      </w:r>
+    </w:p>
+    <w:bookmarkEnd w:id="42"/>
+    <w:bookmarkStart w:id="43" w:name="выводы"/>
     <w:p>
       <w:pPr>
         <w:pStyle w:val="Heading1"/>
@@ -838,8 +968,8 @@
         <w:t xml:space="preserve">В процессе выполнения работы,я ознакомилась с языком разметки Markdown.</w:t>
       </w:r>
     </w:p>
-    <w:bookmarkEnd w:id="37"/>
-    <w:bookmarkStart w:id="44" w:name="список-литературы"/>
+    <w:bookmarkEnd w:id="43"/>
+    <w:bookmarkStart w:id="50" w:name="список-литературы"/>
     <w:p>
       <w:pPr>
         <w:pStyle w:val="Heading1"/>
@@ -1018,8 +1148,8 @@
         <w:t xml:space="preserve">2015.– 1120 с. — (Классика Computer Science).</w:t>
       </w:r>
     </w:p>
-    <w:bookmarkStart w:id="43" w:name="refs"/>
-    <w:bookmarkStart w:id="38" w:name="ref-tanenbaum_book_modern-os_ru"/>
+    <w:bookmarkStart w:id="49" w:name="refs"/>
+    <w:bookmarkStart w:id="44" w:name="ref-tanenbaum_book_modern-os_ru"/>
     <w:p>
       <w:pPr>
         <w:pStyle w:val="Bibliography"/>
@@ -1037,8 +1167,8 @@
         <w:t xml:space="preserve">Таненбаум Э., Бос Х. Современные операционные системы. 4-е изд. СПб.: Питер, 2015. 1120 с.</w:t>
       </w:r>
     </w:p>
-    <w:bookmarkEnd w:id="38"/>
-    <w:bookmarkStart w:id="39" w:name="ref-robbins_book_bash_en"/>
+    <w:bookmarkEnd w:id="44"/>
+    <w:bookmarkStart w:id="45" w:name="ref-robbins_book_bash_en"/>
     <w:p>
       <w:pPr>
         <w:pStyle w:val="Bibliography"/>
@@ -1056,8 +1186,8 @@
         <w:t xml:space="preserve">Robbins A. Bash Pocket Reference. O’Reilly Media, 2016. 156 с.</w:t>
       </w:r>
     </w:p>
-    <w:bookmarkEnd w:id="39"/>
-    <w:bookmarkStart w:id="40" w:name="ref-zarrelli_book_mastering-bash_en"/>
+    <w:bookmarkEnd w:id="45"/>
+    <w:bookmarkStart w:id="46" w:name="ref-zarrelli_book_mastering-bash_en"/>
     <w:p>
       <w:pPr>
         <w:pStyle w:val="Bibliography"/>
@@ -1075,8 +1205,8 @@
         <w:t xml:space="preserve">Zarrelli G. Mastering Bash. Packt Publishing, 2017. 502 с.</w:t>
       </w:r>
     </w:p>
-    <w:bookmarkEnd w:id="40"/>
-    <w:bookmarkStart w:id="42" w:name="ref-newham_book_learning-bash_en"/>
+    <w:bookmarkEnd w:id="46"/>
+    <w:bookmarkStart w:id="48" w:name="ref-newham_book_learning-bash_en"/>
     <w:p>
       <w:pPr>
         <w:pStyle w:val="Bibliography"/>
@@ -1096,7 +1226,7 @@
       <w:r>
         <w:t xml:space="preserve"> </w:t>
       </w:r>
-      <w:hyperlink r:id="rId41">
+      <w:hyperlink r:id="rId47">
         <w:r>
           <w:rPr>
             <w:rStyle w:val="Hyperlink"/>
@@ -1108,9 +1238,9 @@
         <w:t xml:space="preserve">. O’Reilly Media, 2005. 354 с.</w:t>
       </w:r>
     </w:p>
-    <w:bookmarkEnd w:id="42"/>
-    <w:bookmarkEnd w:id="43"/>
-    <w:bookmarkEnd w:id="44"/>
+    <w:bookmarkEnd w:id="48"/>
+    <w:bookmarkEnd w:id="49"/>
+    <w:bookmarkEnd w:id="50"/>
     <w:sectPr/>
   </w:body>
 </w:document>
@@ -1557,6 +1687,261 @@
       </w:pPr>
     </w:lvl>
   </w:abstractNum>
+  <w:abstractNum w:abstractNumId="99415">
+    <w:nsid w:val="00A99415"/>
+    <w:multiLevelType w:val="multilevel"/>
+    <w:lvl w:ilvl="0">
+      <w:start w:val="5"/>
+      <w:numFmt w:val="decimal"/>
+      <w:lvlText w:val="%1."/>
+      <w:lvlJc w:val="left"/>
+      <w:pPr>
+        <w:ind w:left="720" w:hanging="360"/>
+      </w:pPr>
+    </w:lvl>
+    <w:lvl w:ilvl="1">
+      <w:start w:val="5"/>
+      <w:numFmt w:val="decimal"/>
+      <w:lvlText w:val="%2."/>
+      <w:lvlJc w:val="left"/>
+      <w:pPr>
+        <w:ind w:left="1440" w:hanging="360"/>
+      </w:pPr>
+    </w:lvl>
+    <w:lvl w:ilvl="2">
+      <w:start w:val="5"/>
+      <w:numFmt w:val="decimal"/>
+      <w:lvlText w:val="%3."/>
+      <w:lvlJc w:val="left"/>
+      <w:pPr>
+        <w:ind w:left="2160" w:hanging="360"/>
+      </w:pPr>
+    </w:lvl>
+    <w:lvl w:ilvl="3">
+      <w:start w:val="5"/>
+      <w:numFmt w:val="decimal"/>
+      <w:lvlText w:val="%4."/>
+      <w:lvlJc w:val="left"/>
+      <w:pPr>
+        <w:ind w:left="2880" w:hanging="360"/>
+      </w:pPr>
+    </w:lvl>
+    <w:lvl w:ilvl="4">
+      <w:start w:val="5"/>
+      <w:numFmt w:val="decimal"/>
+      <w:lvlText w:val="%5."/>
+      <w:lvlJc w:val="left"/>
+      <w:pPr>
+        <w:ind w:left="3600" w:hanging="360"/>
+      </w:pPr>
+    </w:lvl>
+    <w:lvl w:ilvl="5">
+      <w:start w:val="5"/>
+      <w:numFmt w:val="decimal"/>
+      <w:lvlText w:val="%6."/>
+      <w:lvlJc w:val="left"/>
+      <w:pPr>
+        <w:ind w:left="4320" w:hanging="360"/>
+      </w:pPr>
+    </w:lvl>
+    <w:lvl w:ilvl="6">
+      <w:start w:val="5"/>
+      <w:numFmt w:val="decimal"/>
+      <w:lvlText w:val="%7."/>
+      <w:lvlJc w:val="left"/>
+      <w:pPr>
+        <w:ind w:left="5040" w:hanging="360"/>
+      </w:pPr>
+    </w:lvl>
+    <w:lvl w:ilvl="7">
+      <w:start w:val="5"/>
+      <w:numFmt w:val="decimal"/>
+      <w:lvlText w:val="%8."/>
+      <w:lvlJc w:val="left"/>
+      <w:pPr>
+        <w:ind w:left="5760" w:hanging="360"/>
+      </w:pPr>
+    </w:lvl>
+    <w:lvl w:ilvl="8">
+      <w:start w:val="5"/>
+      <w:numFmt w:val="decimal"/>
+      <w:lvlText w:val="%9."/>
+      <w:lvlJc w:val="left"/>
+      <w:pPr>
+        <w:ind w:left="6480" w:hanging="360"/>
+      </w:pPr>
+    </w:lvl>
+  </w:abstractNum>
+  <w:abstractNum w:abstractNumId="99416">
+    <w:nsid w:val="00A99416"/>
+    <w:multiLevelType w:val="multilevel"/>
+    <w:lvl w:ilvl="0">
+      <w:start w:val="6"/>
+      <w:numFmt w:val="decimal"/>
+      <w:lvlText w:val="%1."/>
+      <w:lvlJc w:val="left"/>
+      <w:pPr>
+        <w:ind w:left="720" w:hanging="360"/>
+      </w:pPr>
+    </w:lvl>
+    <w:lvl w:ilvl="1">
+      <w:start w:val="6"/>
+      <w:numFmt w:val="decimal"/>
+      <w:lvlText w:val="%2."/>
+      <w:lvlJc w:val="left"/>
+      <w:pPr>
+        <w:ind w:left="1440" w:hanging="360"/>
+      </w:pPr>
+    </w:lvl>
+    <w:lvl w:ilvl="2">
+      <w:start w:val="6"/>
+      <w:numFmt w:val="decimal"/>
+      <w:lvlText w:val="%3."/>
+      <w:lvlJc w:val="left"/>
+      <w:pPr>
+        <w:ind w:left="2160" w:hanging="360"/>
+      </w:pPr>
+    </w:lvl>
+    <w:lvl w:ilvl="3">
+      <w:start w:val="6"/>
+      <w:numFmt w:val="decimal"/>
+      <w:lvlText w:val="%4."/>
+      <w:lvlJc w:val="left"/>
+      <w:pPr>
+        <w:ind w:left="2880" w:hanging="360"/>
+      </w:pPr>
+    </w:lvl>
+    <w:lvl w:ilvl="4">
+      <w:start w:val="6"/>
+      <w:numFmt w:val="decimal"/>
+      <w:lvlText w:val="%5."/>
+      <w:lvlJc w:val="left"/>
+      <w:pPr>
+        <w:ind w:left="3600" w:hanging="360"/>
+      </w:pPr>
+    </w:lvl>
+    <w:lvl w:ilvl="5">
+      <w:start w:val="6"/>
+      <w:numFmt w:val="decimal"/>
+      <w:lvlText w:val="%6."/>
+      <w:lvlJc w:val="left"/>
+      <w:pPr>
+        <w:ind w:left="4320" w:hanging="360"/>
+      </w:pPr>
+    </w:lvl>
+    <w:lvl w:ilvl="6">
+      <w:start w:val="6"/>
+      <w:numFmt w:val="decimal"/>
+      <w:lvlText w:val="%7."/>
+      <w:lvlJc w:val="left"/>
+      <w:pPr>
+        <w:ind w:left="5040" w:hanging="360"/>
+      </w:pPr>
+    </w:lvl>
+    <w:lvl w:ilvl="7">
+      <w:start w:val="6"/>
+      <w:numFmt w:val="decimal"/>
+      <w:lvlText w:val="%8."/>
+      <w:lvlJc w:val="left"/>
+      <w:pPr>
+        <w:ind w:left="5760" w:hanging="360"/>
+      </w:pPr>
+    </w:lvl>
+    <w:lvl w:ilvl="8">
+      <w:start w:val="6"/>
+      <w:numFmt w:val="decimal"/>
+      <w:lvlText w:val="%9."/>
+      <w:lvlJc w:val="left"/>
+      <w:pPr>
+        <w:ind w:left="6480" w:hanging="360"/>
+      </w:pPr>
+    </w:lvl>
+  </w:abstractNum>
+  <w:abstractNum w:abstractNumId="99417">
+    <w:nsid w:val="00A99417"/>
+    <w:multiLevelType w:val="multilevel"/>
+    <w:lvl w:ilvl="0">
+      <w:start w:val="7"/>
+      <w:numFmt w:val="decimal"/>
+      <w:lvlText w:val="%1."/>
+      <w:lvlJc w:val="left"/>
+      <w:pPr>
+        <w:ind w:left="720" w:hanging="360"/>
+      </w:pPr>
+    </w:lvl>
+    <w:lvl w:ilvl="1">
+      <w:start w:val="7"/>
+      <w:numFmt w:val="decimal"/>
+      <w:lvlText w:val="%2."/>
+      <w:lvlJc w:val="left"/>
+      <w:pPr>
+        <w:ind w:left="1440" w:hanging="360"/>
+      </w:pPr>
+    </w:lvl>
+    <w:lvl w:ilvl="2">
+      <w:start w:val="7"/>
+      <w:numFmt w:val="decimal"/>
+      <w:lvlText w:val="%3."/>
+      <w:lvlJc w:val="left"/>
+      <w:pPr>
+        <w:ind w:left="2160" w:hanging="360"/>
+      </w:pPr>
+    </w:lvl>
+    <w:lvl w:ilvl="3">
+      <w:start w:val="7"/>
+      <w:numFmt w:val="decimal"/>
+      <w:lvlText w:val="%4."/>
+      <w:lvlJc w:val="left"/>
+      <w:pPr>
+        <w:ind w:left="2880" w:hanging="360"/>
+      </w:pPr>
+    </w:lvl>
+    <w:lvl w:ilvl="4">
+      <w:start w:val="7"/>
+      <w:numFmt w:val="decimal"/>
+      <w:lvlText w:val="%5."/>
+      <w:lvlJc w:val="left"/>
+      <w:pPr>
+        <w:ind w:left="3600" w:hanging="360"/>
+      </w:pPr>
+    </w:lvl>
+    <w:lvl w:ilvl="5">
+      <w:start w:val="7"/>
+      <w:numFmt w:val="decimal"/>
+      <w:lvlText w:val="%6."/>
+      <w:lvlJc w:val="left"/>
+      <w:pPr>
+        <w:ind w:left="4320" w:hanging="360"/>
+      </w:pPr>
+    </w:lvl>
+    <w:lvl w:ilvl="6">
+      <w:start w:val="7"/>
+      <w:numFmt w:val="decimal"/>
+      <w:lvlText w:val="%7."/>
+      <w:lvlJc w:val="left"/>
+      <w:pPr>
+        <w:ind w:left="5040" w:hanging="360"/>
+      </w:pPr>
+    </w:lvl>
+    <w:lvl w:ilvl="7">
+      <w:start w:val="7"/>
+      <w:numFmt w:val="decimal"/>
+      <w:lvlText w:val="%8."/>
+      <w:lvlJc w:val="left"/>
+      <w:pPr>
+        <w:ind w:left="5760" w:hanging="360"/>
+      </w:pPr>
+    </w:lvl>
+    <w:lvl w:ilvl="8">
+      <w:start w:val="7"/>
+      <w:numFmt w:val="decimal"/>
+      <w:lvlText w:val="%9."/>
+      <w:lvlJc w:val="left"/>
+      <w:pPr>
+        <w:ind w:left="6480" w:hanging="360"/>
+      </w:pPr>
+    </w:lvl>
+  </w:abstractNum>
   <w:num w:numId="1000">
     <w:abstractNumId w:val="990"/>
   </w:num>
@@ -1678,6 +2063,96 @@
     </w:lvlOverride>
     <w:lvlOverride w:ilvl="8">
       <w:startOverride w:val="4"/>
+    </w:lvlOverride>
+  </w:num>
+  <w:num w:numId="1005">
+    <w:abstractNumId w:val="99415"/>
+    <w:lvlOverride w:ilvl="0">
+      <w:startOverride w:val="5"/>
+    </w:lvlOverride>
+    <w:lvlOverride w:ilvl="1">
+      <w:startOverride w:val="5"/>
+    </w:lvlOverride>
+    <w:lvlOverride w:ilvl="2">
+      <w:startOverride w:val="5"/>
+    </w:lvlOverride>
+    <w:lvlOverride w:ilvl="3">
+      <w:startOverride w:val="5"/>
+    </w:lvlOverride>
+    <w:lvlOverride w:ilvl="4">
+      <w:startOverride w:val="5"/>
+    </w:lvlOverride>
+    <w:lvlOverride w:ilvl="5">
+      <w:startOverride w:val="5"/>
+    </w:lvlOverride>
+    <w:lvlOverride w:ilvl="6">
+      <w:startOverride w:val="5"/>
+    </w:lvlOverride>
+    <w:lvlOverride w:ilvl="7">
+      <w:startOverride w:val="5"/>
+    </w:lvlOverride>
+    <w:lvlOverride w:ilvl="8">
+      <w:startOverride w:val="5"/>
+    </w:lvlOverride>
+  </w:num>
+  <w:num w:numId="1006">
+    <w:abstractNumId w:val="99416"/>
+    <w:lvlOverride w:ilvl="0">
+      <w:startOverride w:val="6"/>
+    </w:lvlOverride>
+    <w:lvlOverride w:ilvl="1">
+      <w:startOverride w:val="6"/>
+    </w:lvlOverride>
+    <w:lvlOverride w:ilvl="2">
+      <w:startOverride w:val="6"/>
+    </w:lvlOverride>
+    <w:lvlOverride w:ilvl="3">
+      <w:startOverride w:val="6"/>
+    </w:lvlOverride>
+    <w:lvlOverride w:ilvl="4">
+      <w:startOverride w:val="6"/>
+    </w:lvlOverride>
+    <w:lvlOverride w:ilvl="5">
+      <w:startOverride w:val="6"/>
+    </w:lvlOverride>
+    <w:lvlOverride w:ilvl="6">
+      <w:startOverride w:val="6"/>
+    </w:lvlOverride>
+    <w:lvlOverride w:ilvl="7">
+      <w:startOverride w:val="6"/>
+    </w:lvlOverride>
+    <w:lvlOverride w:ilvl="8">
+      <w:startOverride w:val="6"/>
+    </w:lvlOverride>
+  </w:num>
+  <w:num w:numId="1007">
+    <w:abstractNumId w:val="99417"/>
+    <w:lvlOverride w:ilvl="0">
+      <w:startOverride w:val="7"/>
+    </w:lvlOverride>
+    <w:lvlOverride w:ilvl="1">
+      <w:startOverride w:val="7"/>
+    </w:lvlOverride>
+    <w:lvlOverride w:ilvl="2">
+      <w:startOverride w:val="7"/>
+    </w:lvlOverride>
+    <w:lvlOverride w:ilvl="3">
+      <w:startOverride w:val="7"/>
+    </w:lvlOverride>
+    <w:lvlOverride w:ilvl="4">
+      <w:startOverride w:val="7"/>
+    </w:lvlOverride>
+    <w:lvlOverride w:ilvl="5">
+      <w:startOverride w:val="7"/>
+    </w:lvlOverride>
+    <w:lvlOverride w:ilvl="6">
+      <w:startOverride w:val="7"/>
+    </w:lvlOverride>
+    <w:lvlOverride w:ilvl="7">
+      <w:startOverride w:val="7"/>
+    </w:lvlOverride>
+    <w:lvlOverride w:ilvl="8">
+      <w:startOverride w:val="7"/>
     </w:lvlOverride>
   </w:num>
 </w:numbering>

</xml_diff>